<commit_message>
Update of the documentation files.
</commit_message>
<xml_diff>
--- a/docs/AWL Lidar Sensor Library Overview.docx
+++ b/docs/AWL Lidar Sensor Library Overview.docx
@@ -12,21 +12,7 @@
         <w:rPr>
           <w:lang w:val="en-CA"/>
         </w:rPr>
-        <w:t xml:space="preserve">AWL </w:t>
-      </w:r>
-      <w:proofErr w:type="spellStart"/>
-      <w:r>
-        <w:rPr>
-          <w:lang w:val="en-CA"/>
-        </w:rPr>
-        <w:t>Lidar</w:t>
-      </w:r>
-      <w:proofErr w:type="spellEnd"/>
-      <w:r>
-        <w:rPr>
-          <w:lang w:val="en-CA"/>
-        </w:rPr>
-        <w:t xml:space="preserve"> Sensor Libraries</w:t>
+        <w:t>AWL Lidar Sensor Libraries</w:t>
       </w:r>
     </w:p>
     <w:p>
@@ -641,20 +627,6 @@
     </w:p>
     <w:p>
       <w:pPr>
-        <w:ind w:left="360"/>
-        <w:rPr>
-          <w:lang w:val="en-CA"/>
-        </w:rPr>
-      </w:pPr>
-      <w:r>
-        <w:rPr>
-          <w:lang w:val="en-CA"/>
-        </w:rPr>
-        <w:t>Some demos also explored the possibility of displaying interactive 3D maps of the obstacles using PCL.</w:t>
-      </w:r>
-    </w:p>
-    <w:p>
-      <w:pPr>
         <w:pStyle w:val="Titre2"/>
         <w:rPr>
           <w:lang w:val="en-CA"/>
@@ -665,27 +637,7 @@
           <w:lang w:val="en-CA"/>
         </w:rPr>
         <w:lastRenderedPageBreak/>
-        <w:t>Application concepts</w:t>
-      </w:r>
-    </w:p>
-    <w:p>
-      <w:pPr>
-        <w:rPr>
-          <w:lang w:val="en-CA"/>
-        </w:rPr>
-      </w:pPr>
-      <w:r>
-        <w:rPr>
-          <w:lang w:val="en-CA"/>
-        </w:rPr>
-        <w:t xml:space="preserve">At the core, </w:t>
-      </w:r>
-      <w:proofErr w:type="gramStart"/>
-      <w:r>
-        <w:rPr>
-          <w:lang w:val="en-CA"/>
-        </w:rPr>
-        <w:t xml:space="preserve">user-interface </w:t>
+        <w:t>A</w:t>
       </w:r>
       <w:bookmarkStart w:id="0" w:name="_GoBack"/>
       <w:bookmarkEnd w:id="0"/>
@@ -693,7 +645,27 @@
         <w:rPr>
           <w:lang w:val="en-CA"/>
         </w:rPr>
-        <w:t xml:space="preserve">independent elements of </w:t>
+        <w:t>pplication concepts</w:t>
+      </w:r>
+    </w:p>
+    <w:p>
+      <w:pPr>
+        <w:rPr>
+          <w:lang w:val="en-CA"/>
+        </w:rPr>
+      </w:pPr>
+      <w:r>
+        <w:rPr>
+          <w:lang w:val="en-CA"/>
+        </w:rPr>
+        <w:t xml:space="preserve">At the core, </w:t>
+      </w:r>
+      <w:proofErr w:type="gramStart"/>
+      <w:r>
+        <w:rPr>
+          <w:lang w:val="en-CA"/>
+        </w:rPr>
+        <w:t xml:space="preserve">user-interface independent elements of </w:t>
       </w:r>
       <w:r>
         <w:rPr>
@@ -785,6 +757,12 @@
         <w:rPr>
           <w:lang w:val="en-CA"/>
         </w:rPr>
+        <w:t>)</w:t>
+      </w:r>
+      <w:r>
+        <w:rPr>
+          <w:lang w:val="en-CA"/>
+        </w:rPr>
         <w:t>.</w:t>
       </w:r>
     </w:p>
@@ -848,6 +826,12 @@
         </w:rPr>
         <w:t>)</w:t>
       </w:r>
+      <w:r>
+        <w:rPr>
+          <w:lang w:val="en-CA"/>
+        </w:rPr>
+        <w:t>.</w:t>
+      </w:r>
     </w:p>
     <w:p>
       <w:pPr>
@@ -896,6 +880,12 @@
         </w:rPr>
         <w:t>)</w:t>
       </w:r>
+      <w:r>
+        <w:rPr>
+          <w:lang w:val="en-CA"/>
+        </w:rPr>
+        <w:t>.</w:t>
+      </w:r>
     </w:p>
     <w:p>
       <w:pPr>
@@ -939,6 +929,12 @@
           <w:lang w:val="en-CA"/>
         </w:rPr>
         <w:t>)</w:t>
+      </w:r>
+      <w:r>
+        <w:rPr>
+          <w:lang w:val="en-CA"/>
+        </w:rPr>
+        <w:t>.</w:t>
       </w:r>
     </w:p>
     <w:sectPr>

</xml_diff>